<commit_message>
Commented out unused functionality, put define guard on parser
</commit_message>
<xml_diff>
--- a/artifacts/raw/software_architecture.docx
+++ b/artifacts/raw/software_architecture.docx
@@ -68,7 +68,7 @@
         <w:rPr>
           <w:sz w:val="28"/>
         </w:rPr>
-        <w:t>1.0.1</w:t>
+        <w:t>2</w:t>
       </w:r>
     </w:p>
     <w:p>
@@ -84,18 +84,6 @@
       <w:pPr>
         <w:pStyle w:val="InfoBlue"/>
         <w:rPr/>
-      </w:pPr>
-      <w:r>
-        <w:rPr/>
-      </w:r>
-    </w:p>
-    <w:p>
-      <w:pPr>
-        <w:pStyle w:val="InfoBlue"/>
-        <w:ind w:hanging="0"/>
-        <w:rPr>
-          <w:highlight w:val="yellow"/>
-        </w:rPr>
       </w:pPr>
       <w:r>
         <w:rPr/>
@@ -117,14 +105,15 @@
           <w:textDirection w:val="lrTb"/>
           <w:docGrid w:type="default" w:linePitch="100" w:charSpace="8192"/>
         </w:sectPr>
-        <w:pStyle w:val="Title"/>
-        <w:rPr>
-          <w:sz w:val="28"/>
-        </w:rPr>
-      </w:pPr>
-      <w:r>
-        <w:rPr>
-          <w:sz w:val="28"/>
+        <w:pStyle w:val="InfoBlue"/>
+        <w:ind w:left="720" w:hanging="0"/>
+        <w:rPr>
+          <w:highlight w:val="yellow"/>
+        </w:rPr>
+      </w:pPr>
+      <w:r>
+        <w:rPr>
+          <w:highlight w:val="yellow"/>
         </w:rPr>
       </w:r>
     </w:p>
@@ -153,16 +142,16 @@
         <w:tblLook w:firstRow="0" w:noVBand="0" w:lastRow="0" w:firstColumn="0" w:lastColumn="0" w:noHBand="0" w:val="0000"/>
       </w:tblPr>
       <w:tblGrid>
-        <w:gridCol w:w="2303"/>
-        <w:gridCol w:w="1152"/>
-        <w:gridCol w:w="3745"/>
-        <w:gridCol w:w="2303"/>
+        <w:gridCol w:w="2302"/>
+        <w:gridCol w:w="1153"/>
+        <w:gridCol w:w="3746"/>
+        <w:gridCol w:w="2302"/>
       </w:tblGrid>
       <w:tr>
         <w:trPr/>
         <w:tc>
           <w:tcPr>
-            <w:tcW w:w="2303" w:type="dxa"/>
+            <w:tcW w:w="2302" w:type="dxa"/>
             <w:tcBorders>
               <w:top w:val="single" w:sz="6" w:space="0" w:color="000000"/>
               <w:left w:val="single" w:sz="6" w:space="0" w:color="000000"/>
@@ -190,7 +179,7 @@
         </w:tc>
         <w:tc>
           <w:tcPr>
-            <w:tcW w:w="1152" w:type="dxa"/>
+            <w:tcW w:w="1153" w:type="dxa"/>
             <w:tcBorders>
               <w:top w:val="single" w:sz="6" w:space="0" w:color="000000"/>
               <w:left w:val="single" w:sz="6" w:space="0" w:color="000000"/>
@@ -218,7 +207,7 @@
         </w:tc>
         <w:tc>
           <w:tcPr>
-            <w:tcW w:w="3745" w:type="dxa"/>
+            <w:tcW w:w="3746" w:type="dxa"/>
             <w:tcBorders>
               <w:top w:val="single" w:sz="6" w:space="0" w:color="000000"/>
               <w:left w:val="single" w:sz="6" w:space="0" w:color="000000"/>
@@ -246,7 +235,7 @@
         </w:tc>
         <w:tc>
           <w:tcPr>
-            <w:tcW w:w="2303" w:type="dxa"/>
+            <w:tcW w:w="2302" w:type="dxa"/>
             <w:tcBorders>
               <w:top w:val="single" w:sz="6" w:space="0" w:color="000000"/>
               <w:left w:val="single" w:sz="6" w:space="0" w:color="000000"/>
@@ -277,7 +266,7 @@
         <w:trPr/>
         <w:tc>
           <w:tcPr>
-            <w:tcW w:w="2303" w:type="dxa"/>
+            <w:tcW w:w="2302" w:type="dxa"/>
             <w:tcBorders>
               <w:top w:val="single" w:sz="6" w:space="0" w:color="000000"/>
               <w:left w:val="single" w:sz="6" w:space="0" w:color="000000"/>
@@ -300,7 +289,7 @@
         </w:tc>
         <w:tc>
           <w:tcPr>
-            <w:tcW w:w="1152" w:type="dxa"/>
+            <w:tcW w:w="1153" w:type="dxa"/>
             <w:tcBorders>
               <w:top w:val="single" w:sz="6" w:space="0" w:color="000000"/>
               <w:left w:val="single" w:sz="6" w:space="0" w:color="000000"/>
@@ -323,7 +312,7 @@
         </w:tc>
         <w:tc>
           <w:tcPr>
-            <w:tcW w:w="3745" w:type="dxa"/>
+            <w:tcW w:w="3746" w:type="dxa"/>
             <w:tcBorders>
               <w:top w:val="single" w:sz="6" w:space="0" w:color="000000"/>
               <w:left w:val="single" w:sz="6" w:space="0" w:color="000000"/>
@@ -346,7 +335,7 @@
         </w:tc>
         <w:tc>
           <w:tcPr>
-            <w:tcW w:w="2303" w:type="dxa"/>
+            <w:tcW w:w="2302" w:type="dxa"/>
             <w:tcBorders>
               <w:top w:val="single" w:sz="6" w:space="0" w:color="000000"/>
               <w:left w:val="single" w:sz="6" w:space="0" w:color="000000"/>
@@ -372,7 +361,7 @@
         <w:trPr/>
         <w:tc>
           <w:tcPr>
-            <w:tcW w:w="2303" w:type="dxa"/>
+            <w:tcW w:w="2302" w:type="dxa"/>
             <w:tcBorders>
               <w:top w:val="single" w:sz="6" w:space="0" w:color="000000"/>
               <w:left w:val="single" w:sz="6" w:space="0" w:color="000000"/>
@@ -395,7 +384,7 @@
         </w:tc>
         <w:tc>
           <w:tcPr>
-            <w:tcW w:w="1152" w:type="dxa"/>
+            <w:tcW w:w="1153" w:type="dxa"/>
             <w:tcBorders>
               <w:top w:val="single" w:sz="6" w:space="0" w:color="000000"/>
               <w:left w:val="single" w:sz="6" w:space="0" w:color="000000"/>
@@ -418,7 +407,7 @@
         </w:tc>
         <w:tc>
           <w:tcPr>
-            <w:tcW w:w="3745" w:type="dxa"/>
+            <w:tcW w:w="3746" w:type="dxa"/>
             <w:tcBorders>
               <w:top w:val="single" w:sz="6" w:space="0" w:color="000000"/>
               <w:left w:val="single" w:sz="6" w:space="0" w:color="000000"/>
@@ -441,7 +430,7 @@
         </w:tc>
         <w:tc>
           <w:tcPr>
-            <w:tcW w:w="2303" w:type="dxa"/>
+            <w:tcW w:w="2302" w:type="dxa"/>
             <w:tcBorders>
               <w:top w:val="single" w:sz="6" w:space="0" w:color="000000"/>
               <w:left w:val="single" w:sz="6" w:space="0" w:color="000000"/>
@@ -467,7 +456,102 @@
         <w:trPr/>
         <w:tc>
           <w:tcPr>
-            <w:tcW w:w="2303" w:type="dxa"/>
+            <w:tcW w:w="2302" w:type="dxa"/>
+            <w:tcBorders>
+              <w:top w:val="single" w:sz="6" w:space="0" w:color="000000"/>
+              <w:left w:val="single" w:sz="6" w:space="0" w:color="000000"/>
+              <w:bottom w:val="single" w:sz="6" w:space="0" w:color="000000"/>
+              <w:right w:val="single" w:sz="6" w:space="0" w:color="000000"/>
+            </w:tcBorders>
+          </w:tcPr>
+          <w:p>
+            <w:pPr>
+              <w:pStyle w:val="Tabletext"/>
+              <w:widowControl w:val="false"/>
+              <w:spacing w:before="0" w:after="120"/>
+              <w:rPr/>
+            </w:pPr>
+            <w:r>
+              <w:rPr/>
+              <w:t>11/30/2023</w:t>
+            </w:r>
+          </w:p>
+        </w:tc>
+        <w:tc>
+          <w:tcPr>
+            <w:tcW w:w="1153" w:type="dxa"/>
+            <w:tcBorders>
+              <w:top w:val="single" w:sz="6" w:space="0" w:color="000000"/>
+              <w:left w:val="single" w:sz="6" w:space="0" w:color="000000"/>
+              <w:bottom w:val="single" w:sz="6" w:space="0" w:color="000000"/>
+              <w:right w:val="single" w:sz="6" w:space="0" w:color="000000"/>
+            </w:tcBorders>
+          </w:tcPr>
+          <w:p>
+            <w:pPr>
+              <w:pStyle w:val="Tabletext"/>
+              <w:widowControl w:val="false"/>
+              <w:spacing w:before="0" w:after="120"/>
+              <w:rPr/>
+            </w:pPr>
+            <w:r>
+              <w:rPr/>
+              <w:t>2</w:t>
+            </w:r>
+          </w:p>
+        </w:tc>
+        <w:tc>
+          <w:tcPr>
+            <w:tcW w:w="3746" w:type="dxa"/>
+            <w:tcBorders>
+              <w:top w:val="single" w:sz="6" w:space="0" w:color="000000"/>
+              <w:left w:val="single" w:sz="6" w:space="0" w:color="000000"/>
+              <w:bottom w:val="single" w:sz="6" w:space="0" w:color="000000"/>
+              <w:right w:val="single" w:sz="6" w:space="0" w:color="000000"/>
+            </w:tcBorders>
+          </w:tcPr>
+          <w:p>
+            <w:pPr>
+              <w:pStyle w:val="Tabletext"/>
+              <w:widowControl w:val="false"/>
+              <w:spacing w:before="0" w:after="120"/>
+              <w:rPr/>
+            </w:pPr>
+            <w:r>
+              <w:rPr/>
+              <w:t>Updated document for final release</w:t>
+            </w:r>
+          </w:p>
+        </w:tc>
+        <w:tc>
+          <w:tcPr>
+            <w:tcW w:w="2302" w:type="dxa"/>
+            <w:tcBorders>
+              <w:top w:val="single" w:sz="6" w:space="0" w:color="000000"/>
+              <w:left w:val="single" w:sz="6" w:space="0" w:color="000000"/>
+              <w:bottom w:val="single" w:sz="6" w:space="0" w:color="000000"/>
+              <w:right w:val="single" w:sz="6" w:space="0" w:color="000000"/>
+            </w:tcBorders>
+          </w:tcPr>
+          <w:p>
+            <w:pPr>
+              <w:pStyle w:val="Tabletext"/>
+              <w:widowControl w:val="false"/>
+              <w:spacing w:before="0" w:after="120"/>
+              <w:rPr/>
+            </w:pPr>
+            <w:r>
+              <w:rPr/>
+              <w:t>Jake Bernard</w:t>
+            </w:r>
+          </w:p>
+        </w:tc>
+      </w:tr>
+      <w:tr>
+        <w:trPr/>
+        <w:tc>
+          <w:tcPr>
+            <w:tcW w:w="2302" w:type="dxa"/>
             <w:tcBorders>
               <w:top w:val="single" w:sz="6" w:space="0" w:color="000000"/>
               <w:left w:val="single" w:sz="6" w:space="0" w:color="000000"/>
@@ -489,7 +573,7 @@
         </w:tc>
         <w:tc>
           <w:tcPr>
-            <w:tcW w:w="1152" w:type="dxa"/>
+            <w:tcW w:w="1153" w:type="dxa"/>
             <w:tcBorders>
               <w:top w:val="single" w:sz="6" w:space="0" w:color="000000"/>
               <w:left w:val="single" w:sz="6" w:space="0" w:color="000000"/>
@@ -511,7 +595,7 @@
         </w:tc>
         <w:tc>
           <w:tcPr>
-            <w:tcW w:w="3745" w:type="dxa"/>
+            <w:tcW w:w="3746" w:type="dxa"/>
             <w:tcBorders>
               <w:top w:val="single" w:sz="6" w:space="0" w:color="000000"/>
               <w:left w:val="single" w:sz="6" w:space="0" w:color="000000"/>
@@ -533,98 +617,7 @@
         </w:tc>
         <w:tc>
           <w:tcPr>
-            <w:tcW w:w="2303" w:type="dxa"/>
-            <w:tcBorders>
-              <w:top w:val="single" w:sz="6" w:space="0" w:color="000000"/>
-              <w:left w:val="single" w:sz="6" w:space="0" w:color="000000"/>
-              <w:bottom w:val="single" w:sz="6" w:space="0" w:color="000000"/>
-              <w:right w:val="single" w:sz="6" w:space="0" w:color="000000"/>
-            </w:tcBorders>
-          </w:tcPr>
-          <w:p>
-            <w:pPr>
-              <w:pStyle w:val="Tabletext"/>
-              <w:widowControl w:val="false"/>
-              <w:spacing w:before="0" w:after="120"/>
-              <w:rPr/>
-            </w:pPr>
-            <w:r>
-              <w:rPr/>
-            </w:r>
-          </w:p>
-        </w:tc>
-      </w:tr>
-      <w:tr>
-        <w:trPr/>
-        <w:tc>
-          <w:tcPr>
-            <w:tcW w:w="2303" w:type="dxa"/>
-            <w:tcBorders>
-              <w:top w:val="single" w:sz="6" w:space="0" w:color="000000"/>
-              <w:left w:val="single" w:sz="6" w:space="0" w:color="000000"/>
-              <w:bottom w:val="single" w:sz="6" w:space="0" w:color="000000"/>
-              <w:right w:val="single" w:sz="6" w:space="0" w:color="000000"/>
-            </w:tcBorders>
-          </w:tcPr>
-          <w:p>
-            <w:pPr>
-              <w:pStyle w:val="Tabletext"/>
-              <w:widowControl w:val="false"/>
-              <w:spacing w:before="0" w:after="120"/>
-              <w:rPr/>
-            </w:pPr>
-            <w:r>
-              <w:rPr/>
-            </w:r>
-          </w:p>
-        </w:tc>
-        <w:tc>
-          <w:tcPr>
-            <w:tcW w:w="1152" w:type="dxa"/>
-            <w:tcBorders>
-              <w:top w:val="single" w:sz="6" w:space="0" w:color="000000"/>
-              <w:left w:val="single" w:sz="6" w:space="0" w:color="000000"/>
-              <w:bottom w:val="single" w:sz="6" w:space="0" w:color="000000"/>
-              <w:right w:val="single" w:sz="6" w:space="0" w:color="000000"/>
-            </w:tcBorders>
-          </w:tcPr>
-          <w:p>
-            <w:pPr>
-              <w:pStyle w:val="Tabletext"/>
-              <w:widowControl w:val="false"/>
-              <w:spacing w:before="0" w:after="120"/>
-              <w:rPr/>
-            </w:pPr>
-            <w:r>
-              <w:rPr/>
-            </w:r>
-          </w:p>
-        </w:tc>
-        <w:tc>
-          <w:tcPr>
-            <w:tcW w:w="3745" w:type="dxa"/>
-            <w:tcBorders>
-              <w:top w:val="single" w:sz="6" w:space="0" w:color="000000"/>
-              <w:left w:val="single" w:sz="6" w:space="0" w:color="000000"/>
-              <w:bottom w:val="single" w:sz="6" w:space="0" w:color="000000"/>
-              <w:right w:val="single" w:sz="6" w:space="0" w:color="000000"/>
-            </w:tcBorders>
-          </w:tcPr>
-          <w:p>
-            <w:pPr>
-              <w:pStyle w:val="Tabletext"/>
-              <w:widowControl w:val="false"/>
-              <w:spacing w:before="0" w:after="120"/>
-              <w:rPr/>
-            </w:pPr>
-            <w:r>
-              <w:rPr/>
-            </w:r>
-          </w:p>
-        </w:tc>
-        <w:tc>
-          <w:tcPr>
-            <w:tcW w:w="2303" w:type="dxa"/>
+            <w:tcW w:w="2302" w:type="dxa"/>
             <w:tcBorders>
               <w:top w:val="single" w:sz="6" w:space="0" w:color="000000"/>
               <w:left w:val="single" w:sz="6" w:space="0" w:color="000000"/>
@@ -1301,8 +1294,8 @@
         <w:rPr/>
       </w:pPr>
       <w:bookmarkStart w:id="0" w:name="__RefHeading___Toc10680_4228189436"/>
-      <w:bookmarkStart w:id="1" w:name="_Toc6187927"/>
-      <w:bookmarkStart w:id="2" w:name="_Toc456598586"/>
+      <w:bookmarkStart w:id="1" w:name="_Toc456598586"/>
+      <w:bookmarkStart w:id="2" w:name="_Toc6187927"/>
       <w:bookmarkEnd w:id="0"/>
       <w:r>
         <w:rPr/>
@@ -1318,8 +1311,8 @@
         <w:rPr/>
       </w:pPr>
       <w:bookmarkStart w:id="3" w:name="__RefHeading___Toc10682_4228189436"/>
-      <w:bookmarkStart w:id="4" w:name="_Toc6187928"/>
-      <w:bookmarkStart w:id="5" w:name="_Toc456598587"/>
+      <w:bookmarkStart w:id="4" w:name="_Toc456598587"/>
+      <w:bookmarkStart w:id="5" w:name="_Toc6187928"/>
       <w:bookmarkEnd w:id="3"/>
       <w:r>
         <w:rPr/>
@@ -1336,35 +1329,74 @@
       </w:pPr>
       <w:r>
         <w:rPr/>
-        <w:t xml:space="preserve">The purpose of the </w:t>
-      </w:r>
-      <w:r>
-        <w:rPr/>
-        <w:t>Software A</w:t>
-      </w:r>
-      <w:r>
-        <w:rPr/>
-        <w:t>rchitecture</w:t>
-      </w:r>
-      <w:r>
-        <w:rPr/>
-        <w:t xml:space="preserve"> Document</w:t>
-      </w:r>
-      <w:r>
-        <w:rPr/>
-        <w:t xml:space="preserve"> is to provide an overview of </w:t>
-      </w:r>
-      <w:r>
-        <w:rPr/>
-        <w:t>the high-level architectural designs used in the implementation of the software</w:t>
-      </w:r>
-      <w:r>
-        <w:rPr/>
-        <w:t xml:space="preserve">. </w:t>
-      </w:r>
-      <w:r>
-        <w:rPr/>
-        <w:t>The major abstractions and modules that the software is divided into are presented at different levels of granularity and from different views to give a thorough description of the software's components, their interactions, the flow of operation, and interactions with external entities and interfaces. Explanations will be given within to elucidate the reasoning behind the major design decisions.</w:t>
+        <w:t>The purpose of the Software Architecture Document is to provide an overview of the high-level architectural designs used in the implementation of the software. The major abstractions and modules that the software is divided into are presented at different levels of granularity and from different views to give a thorough description of the software's components, their interactions, the flow of operation, and interactions with external entities and interfaces. Explanations will be given within to elucidate the reasoning behind the major design decisions.</w:t>
+      </w:r>
+    </w:p>
+    <w:p>
+      <w:pPr>
+        <w:pStyle w:val="TextBody"/>
+        <w:rPr>
+          <w:b/>
+          <w:bCs/>
+        </w:rPr>
+      </w:pPr>
+      <w:r>
+        <w:rPr>
+          <w:b/>
+          <w:bCs/>
+        </w:rPr>
+        <w:t>Important note in version 2 of this document:</w:t>
+      </w:r>
+      <w:r>
+        <w:rPr>
+          <w:b w:val="false"/>
+          <w:bCs w:val="false"/>
+        </w:rPr>
+        <w:t xml:space="preserve"> </w:t>
+      </w:r>
+    </w:p>
+    <w:p>
+      <w:pPr>
+        <w:pStyle w:val="TextBody"/>
+        <w:rPr>
+          <w:b w:val="false"/>
+          <w:bCs w:val="false"/>
+        </w:rPr>
+      </w:pPr>
+      <w:r>
+        <w:rPr>
+          <w:b w:val="false"/>
+          <w:bCs w:val="false"/>
+        </w:rPr>
+        <w:t>Diagrams and sections have been updated to reflect the architecture of the current release. There will be two diagrams and descriptions in each section: the "</w:t>
+      </w:r>
+      <w:r>
+        <w:rPr>
+          <w:b/>
+          <w:bCs/>
+        </w:rPr>
+        <w:t>Planned</w:t>
+      </w:r>
+      <w:r>
+        <w:rPr>
+          <w:b w:val="false"/>
+          <w:bCs w:val="false"/>
+        </w:rPr>
+        <w:t>" architecture, which reflects the original plan, and the "</w:t>
+      </w:r>
+      <w:r>
+        <w:rPr>
+          <w:b/>
+          <w:bCs/>
+        </w:rPr>
+        <w:t>Implementation</w:t>
+      </w:r>
+      <w:r>
+        <w:rPr>
+          <w:b w:val="false"/>
+          <w:bCs w:val="false"/>
+        </w:rPr>
+        <w:t>" architecture, which reflects the implementation in the current stable version.</w:t>
       </w:r>
     </w:p>
     <w:p>
@@ -1391,11 +1423,7 @@
       </w:pPr>
       <w:r>
         <w:rPr/>
-        <w:t xml:space="preserve">The </w:t>
-      </w:r>
-      <w:r>
-        <w:rPr/>
-        <w:t>Software Architecture Document applies directly to the implementation of the program, its interfaces, and its methods of externally storing data. The organization and design decisions made within should reflect and guide the implementation process.</w:t>
+        <w:t>The Software Architecture Document applies directly to the implementation of the program, its interfaces, and its methods of externally storing data. The organization and design decisions made within should reflect and guide the implementation process.</w:t>
       </w:r>
     </w:p>
     <w:p>
@@ -1447,11 +1475,7 @@
       <w:bookmarkEnd w:id="12"/>
       <w:r>
         <w:rPr/>
-        <w:t>Lexing/lexe</w:t>
-      </w:r>
-      <w:r>
-        <w:rPr/>
-        <w:t>r and tokenization/tokenizer</w:t>
+        <w:t>Lexing/lexer and tokenization/tokenizer</w:t>
       </w:r>
     </w:p>
     <w:p>
@@ -1774,8 +1798,8 @@
         <w:rPr/>
       </w:pPr>
       <w:bookmarkStart w:id="15" w:name="__RefHeading___Toc10690_4228189436"/>
-      <w:bookmarkStart w:id="16" w:name="_Toc6187931"/>
-      <w:bookmarkStart w:id="17" w:name="_Toc456598590"/>
+      <w:bookmarkStart w:id="16" w:name="_Toc456598590"/>
+      <w:bookmarkStart w:id="17" w:name="_Toc6187931"/>
       <w:bookmarkEnd w:id="15"/>
       <w:r>
         <w:rPr/>
@@ -1833,28 +1857,7 @@
           <w:i w:val="false"/>
           <w:iCs w:val="false"/>
         </w:rPr>
-        <w:t>artifacts/project_glossary.</w:t>
-      </w:r>
-      <w:r>
-        <w:rPr>
-          <w:i w:val="false"/>
-          <w:iCs w:val="false"/>
-        </w:rPr>
-        <w:t>pdf</w:t>
-      </w:r>
-      <w:r>
-        <w:rPr>
-          <w:i w:val="false"/>
-          <w:iCs w:val="false"/>
-        </w:rPr>
-        <w:t>,</w:t>
-      </w:r>
-      <w:r>
-        <w:rPr>
-          <w:i w:val="false"/>
-          <w:iCs w:val="false"/>
-        </w:rPr>
-        <w:t xml:space="preserve"> Group Without a Name, 2023</w:t>
+        <w:t>artifacts/project_glossary.pdf, Group Without a Name, 2023</w:t>
       </w:r>
     </w:p>
     <w:p>
@@ -1875,56 +1878,14 @@
           <w:i/>
           <w:iCs/>
         </w:rPr>
-        <w:t xml:space="preserve">Project </w:t>
-      </w:r>
-      <w:r>
-        <w:rPr>
-          <w:i/>
-          <w:iCs/>
-        </w:rPr>
-        <w:t>Requirements</w:t>
-      </w:r>
-      <w:r>
-        <w:rPr>
-          <w:i/>
-          <w:iCs/>
-        </w:rPr>
-        <w:t xml:space="preserve">, </w:t>
+        <w:t xml:space="preserve">Project Requirements, </w:t>
       </w:r>
       <w:r>
         <w:rPr>
           <w:i w:val="false"/>
           <w:iCs w:val="false"/>
         </w:rPr>
-        <w:t>artifacts/project_</w:t>
-      </w:r>
-      <w:r>
-        <w:rPr>
-          <w:i w:val="false"/>
-          <w:iCs w:val="false"/>
-        </w:rPr>
-        <w:t>requirements</w:t>
-      </w:r>
-      <w:r>
-        <w:rPr>
-          <w:i w:val="false"/>
-          <w:iCs w:val="false"/>
-        </w:rPr>
-        <w:t>.</w:t>
-      </w:r>
-      <w:r>
-        <w:rPr>
-          <w:i w:val="false"/>
-          <w:iCs w:val="false"/>
-        </w:rPr>
-        <w:t>odt,</w:t>
-      </w:r>
-      <w:r>
-        <w:rPr>
-          <w:i w:val="false"/>
-          <w:iCs w:val="false"/>
-        </w:rPr>
-        <w:t xml:space="preserve"> Group Without a Name, 2023</w:t>
+        <w:t>artifacts/project_requirements.odt, Group Without a Name, 2023</w:t>
       </w:r>
     </w:p>
     <w:p>
@@ -1962,8 +1923,8 @@
         <w:rPr/>
       </w:pPr>
       <w:bookmarkStart w:id="18" w:name="__RefHeading___Toc10692_4228189436"/>
-      <w:bookmarkStart w:id="19" w:name="_Toc6187932"/>
-      <w:bookmarkStart w:id="20" w:name="_Toc456598591"/>
+      <w:bookmarkStart w:id="19" w:name="_Toc456598591"/>
+      <w:bookmarkStart w:id="20" w:name="_Toc6187932"/>
       <w:bookmarkEnd w:id="18"/>
       <w:r>
         <w:rPr/>
@@ -2322,6 +2283,48 @@
     </w:p>
     <w:p>
       <w:pPr>
+        <w:pStyle w:val="Normal"/>
+        <w:ind w:left="720" w:hanging="720"/>
+        <w:rPr/>
+      </w:pPr>
+      <w:r>
+        <w:rPr/>
+      </w:r>
+    </w:p>
+    <w:p>
+      <w:pPr>
+        <w:pStyle w:val="Normal"/>
+        <w:ind w:left="720" w:hanging="720"/>
+        <w:rPr/>
+      </w:pPr>
+      <w:r>
+        <w:rPr/>
+        <w:tab/>
+      </w:r>
+      <w:r>
+        <w:rPr>
+          <w:b/>
+          <w:bCs/>
+        </w:rPr>
+        <w:t>Planned:</w:t>
+      </w:r>
+    </w:p>
+    <w:p>
+      <w:pPr>
+        <w:pStyle w:val="Normal"/>
+        <w:ind w:left="720" w:hanging="720"/>
+        <w:rPr/>
+      </w:pPr>
+      <w:r>
+        <w:rPr>
+          <w:b/>
+          <w:bCs/>
+        </w:rPr>
+        <w:tab/>
+      </w:r>
+    </w:p>
+    <w:p>
+      <w:pPr>
         <w:pStyle w:val="TextBody"/>
         <w:rPr/>
       </w:pPr>
@@ -2861,6 +2864,58 @@
           <w:iCs w:val="false"/>
         </w:rPr>
         <w:t xml:space="preserve"> (Section 5).</w:t>
+      </w:r>
+    </w:p>
+    <w:p>
+      <w:pPr>
+        <w:pStyle w:val="TextBody"/>
+        <w:rPr>
+          <w:b/>
+          <w:bCs/>
+        </w:rPr>
+      </w:pPr>
+      <w:r>
+        <w:rPr>
+          <w:b/>
+          <w:bCs/>
+          <w:i w:val="false"/>
+          <w:iCs w:val="false"/>
+        </w:rPr>
+        <w:t>Implementation:</w:t>
+      </w:r>
+    </w:p>
+    <w:p>
+      <w:pPr>
+        <w:pStyle w:val="TextBody"/>
+        <w:rPr>
+          <w:b w:val="false"/>
+          <w:bCs w:val="false"/>
+          <w:i w:val="false"/>
+          <w:i w:val="false"/>
+          <w:iCs w:val="false"/>
+        </w:rPr>
+      </w:pPr>
+      <w:r>
+        <w:rPr>
+          <w:b/>
+          <w:bCs/>
+        </w:rPr>
+      </w:r>
+    </w:p>
+    <w:p>
+      <w:pPr>
+        <w:pStyle w:val="TextBody"/>
+        <w:rPr>
+          <w:i w:val="false"/>
+          <w:i w:val="false"/>
+          <w:iCs w:val="false"/>
+        </w:rPr>
+      </w:pPr>
+      <w:r>
+        <w:rPr>
+          <w:b/>
+          <w:bCs/>
+        </w:rPr>
       </w:r>
     </w:p>
     <w:p>
@@ -2886,7 +2941,7 @@
           <wp:inline distT="0" distB="0" distL="0" distR="0">
             <wp:extent cx="5601335" cy="3149600"/>
             <wp:effectExtent l="0" t="0" r="0" b="0"/>
-            <wp:docPr id="2" name="Image1" descr=""/>
+            <wp:docPr id="3" name="Image1" descr=""/>
             <wp:cNvGraphicFramePr>
               <a:graphicFrameLocks xmlns:a="http://schemas.openxmlformats.org/drawingml/2006/main" noChangeAspect="1"/>
             </wp:cNvGraphicFramePr>
@@ -2894,7 +2949,7 @@
               <a:graphicData uri="http://schemas.openxmlformats.org/drawingml/2006/picture">
                 <pic:pic xmlns:pic="http://schemas.openxmlformats.org/drawingml/2006/picture">
                   <pic:nvPicPr>
-                    <pic:cNvPr id="2" name="Image1" descr=""/>
+                    <pic:cNvPr id="3" name="Image1" descr=""/>
                     <pic:cNvPicPr>
                       <a:picLocks noChangeAspect="1" noChangeArrowheads="1"/>
                     </pic:cNvPicPr>
@@ -3107,7 +3162,7 @@
           <wp:inline distT="0" distB="0" distL="0" distR="0">
             <wp:extent cx="5616575" cy="3822700"/>
             <wp:effectExtent l="0" t="0" r="0" b="0"/>
-            <wp:docPr id="3" name="Image2" descr=""/>
+            <wp:docPr id="4" name="Image2" descr=""/>
             <wp:cNvGraphicFramePr>
               <a:graphicFrameLocks xmlns:a="http://schemas.openxmlformats.org/drawingml/2006/main" noChangeAspect="1"/>
             </wp:cNvGraphicFramePr>
@@ -3115,14 +3170,14 @@
               <a:graphicData uri="http://schemas.openxmlformats.org/drawingml/2006/picture">
                 <pic:pic xmlns:pic="http://schemas.openxmlformats.org/drawingml/2006/picture">
                   <pic:nvPicPr>
-                    <pic:cNvPr id="3" name="Image2" descr=""/>
+                    <pic:cNvPr id="4" name="Image2" descr=""/>
                     <pic:cNvPicPr>
                       <a:picLocks noChangeAspect="1" noChangeArrowheads="1"/>
                     </pic:cNvPicPr>
                   </pic:nvPicPr>
                   <pic:blipFill>
                     <a:blip r:embed="rId7"/>
-                    <a:srcRect l="3054" t="4119" r="33888" b="40528"/>
+                    <a:srcRect l="3054" t="4119" r="33888" b="40533"/>
                     <a:stretch>
                       <a:fillRect/>
                     </a:stretch>
@@ -3349,7 +3404,7 @@
           <wp:inline distT="0" distB="0" distL="0" distR="0">
             <wp:extent cx="5486400" cy="3422650"/>
             <wp:effectExtent l="0" t="0" r="0" b="0"/>
-            <wp:docPr id="4" name="Image3" descr=""/>
+            <wp:docPr id="5" name="Image3" descr=""/>
             <wp:cNvGraphicFramePr>
               <a:graphicFrameLocks xmlns:a="http://schemas.openxmlformats.org/drawingml/2006/main" noChangeAspect="1"/>
             </wp:cNvGraphicFramePr>
@@ -3357,7 +3412,7 @@
               <a:graphicData uri="http://schemas.openxmlformats.org/drawingml/2006/picture">
                 <pic:pic xmlns:pic="http://schemas.openxmlformats.org/drawingml/2006/picture">
                   <pic:nvPicPr>
-                    <pic:cNvPr id="4" name="Image3" descr=""/>
+                    <pic:cNvPr id="5" name="Image3" descr=""/>
                     <pic:cNvPicPr>
                       <a:picLocks noChangeAspect="1" noChangeArrowheads="1"/>
                     </pic:cNvPicPr>
@@ -3474,7 +3529,10 @@
         </w:rPr>
       </w:pPr>
       <w:r>
-        <w:rPr/>
+        <w:rPr>
+          <w:b w:val="false"/>
+          <w:bCs w:val="false"/>
+        </w:rPr>
       </w:r>
     </w:p>
     <w:p>
@@ -3593,14 +3651,7 @@
           <w:b/>
           <w:bCs/>
         </w:rPr>
-        <w:t>Team Structure</w:t>
-      </w:r>
-      <w:r>
-        <w:rPr>
-          <w:b/>
-          <w:bCs/>
-        </w:rPr>
-        <w:t xml:space="preserve"> &amp; Unit Testing</w:t>
+        <w:t>Team Structure &amp; Unit Testing</w:t>
       </w:r>
     </w:p>
     <w:p>
@@ -3774,14 +3825,7 @@
           <w:b/>
           <w:bCs/>
         </w:rPr>
-        <w:t xml:space="preserve">Shared </w:t>
-      </w:r>
-      <w:r>
-        <w:rPr>
-          <w:b/>
-          <w:bCs/>
-        </w:rPr>
-        <w:t>Runtime Storage</w:t>
+        <w:t>Shared Runtime Storage</w:t>
       </w:r>
     </w:p>
     <w:p>
@@ -3961,14 +4005,7 @@
           <w:b/>
           <w:bCs/>
         </w:rPr>
-        <w:t>Ex</w:t>
-      </w:r>
-      <w:r>
-        <w:rPr>
-          <w:b/>
-          <w:bCs/>
-        </w:rPr>
-        <w:t>isting Code &amp; Deadlines</w:t>
+        <w:t>Existing Code &amp; Deadlines</w:t>
       </w:r>
     </w:p>
     <w:p>
@@ -4172,7 +4209,7 @@
         <w:pStyle w:val="TextBody"/>
         <w:numPr>
           <w:ilvl w:val="0"/>
-          <w:numId w:val="8"/>
+          <w:numId w:val="7"/>
         </w:numPr>
         <w:rPr>
           <w:b/>
@@ -4192,7 +4229,7 @@
         <w:pStyle w:val="TextBody"/>
         <w:numPr>
           <w:ilvl w:val="1"/>
-          <w:numId w:val="8"/>
+          <w:numId w:val="7"/>
         </w:numPr>
         <w:rPr>
           <w:b/>
@@ -4212,7 +4249,7 @@
         <w:pStyle w:val="TextBody"/>
         <w:numPr>
           <w:ilvl w:val="1"/>
-          <w:numId w:val="8"/>
+          <w:numId w:val="7"/>
         </w:numPr>
         <w:rPr>
           <w:b/>
@@ -4232,7 +4269,7 @@
         <w:pStyle w:val="TextBody"/>
         <w:numPr>
           <w:ilvl w:val="0"/>
-          <w:numId w:val="8"/>
+          <w:numId w:val="7"/>
         </w:numPr>
         <w:rPr>
           <w:b/>
@@ -4252,7 +4289,7 @@
         <w:pStyle w:val="TextBody"/>
         <w:numPr>
           <w:ilvl w:val="1"/>
-          <w:numId w:val="8"/>
+          <w:numId w:val="7"/>
         </w:numPr>
         <w:rPr>
           <w:b/>
@@ -4272,7 +4309,7 @@
         <w:pStyle w:val="TextBody"/>
         <w:numPr>
           <w:ilvl w:val="1"/>
-          <w:numId w:val="8"/>
+          <w:numId w:val="7"/>
         </w:numPr>
         <w:rPr>
           <w:b/>
@@ -4292,7 +4329,7 @@
         <w:pStyle w:val="TextBody"/>
         <w:numPr>
           <w:ilvl w:val="0"/>
-          <w:numId w:val="8"/>
+          <w:numId w:val="7"/>
         </w:numPr>
         <w:rPr>
           <w:b/>
@@ -4312,7 +4349,7 @@
         <w:pStyle w:val="TextBody"/>
         <w:numPr>
           <w:ilvl w:val="0"/>
-          <w:numId w:val="8"/>
+          <w:numId w:val="7"/>
         </w:numPr>
         <w:rPr>
           <w:b/>
@@ -4332,7 +4369,7 @@
         <w:pStyle w:val="TextBody"/>
         <w:numPr>
           <w:ilvl w:val="1"/>
-          <w:numId w:val="8"/>
+          <w:numId w:val="7"/>
         </w:numPr>
         <w:rPr>
           <w:b/>
@@ -4352,7 +4389,7 @@
         <w:pStyle w:val="TextBody"/>
         <w:numPr>
           <w:ilvl w:val="2"/>
-          <w:numId w:val="8"/>
+          <w:numId w:val="7"/>
         </w:numPr>
         <w:rPr>
           <w:b/>
@@ -4372,7 +4409,7 @@
         <w:pStyle w:val="TextBody"/>
         <w:numPr>
           <w:ilvl w:val="2"/>
-          <w:numId w:val="8"/>
+          <w:numId w:val="7"/>
         </w:numPr>
         <w:rPr>
           <w:b/>
@@ -4392,7 +4429,7 @@
         <w:pStyle w:val="TextBody"/>
         <w:numPr>
           <w:ilvl w:val="0"/>
-          <w:numId w:val="8"/>
+          <w:numId w:val="7"/>
         </w:numPr>
         <w:rPr>
           <w:b/>
@@ -4412,7 +4449,7 @@
         <w:pStyle w:val="TextBody"/>
         <w:numPr>
           <w:ilvl w:val="1"/>
-          <w:numId w:val="8"/>
+          <w:numId w:val="7"/>
         </w:numPr>
         <w:rPr>
           <w:b/>
@@ -4432,7 +4469,7 @@
         <w:pStyle w:val="TextBody"/>
         <w:numPr>
           <w:ilvl w:val="2"/>
-          <w:numId w:val="8"/>
+          <w:numId w:val="7"/>
         </w:numPr>
         <w:rPr>
           <w:b/>
@@ -4452,7 +4489,7 @@
         <w:pStyle w:val="TextBody"/>
         <w:numPr>
           <w:ilvl w:val="2"/>
-          <w:numId w:val="8"/>
+          <w:numId w:val="7"/>
         </w:numPr>
         <w:rPr>
           <w:b/>
@@ -4472,7 +4509,7 @@
         <w:pStyle w:val="TextBody"/>
         <w:numPr>
           <w:ilvl w:val="2"/>
-          <w:numId w:val="8"/>
+          <w:numId w:val="7"/>
         </w:numPr>
         <w:rPr>
           <w:b/>
@@ -4492,7 +4529,7 @@
         <w:pStyle w:val="TextBody"/>
         <w:numPr>
           <w:ilvl w:val="2"/>
-          <w:numId w:val="8"/>
+          <w:numId w:val="7"/>
         </w:numPr>
         <w:rPr>
           <w:b/>
@@ -4512,7 +4549,7 @@
         <w:pStyle w:val="TextBody"/>
         <w:numPr>
           <w:ilvl w:val="3"/>
-          <w:numId w:val="8"/>
+          <w:numId w:val="7"/>
         </w:numPr>
         <w:rPr>
           <w:b/>
@@ -4532,7 +4569,7 @@
         <w:pStyle w:val="TextBody"/>
         <w:numPr>
           <w:ilvl w:val="3"/>
-          <w:numId w:val="8"/>
+          <w:numId w:val="7"/>
         </w:numPr>
         <w:rPr>
           <w:b/>
@@ -4552,7 +4589,7 @@
         <w:pStyle w:val="TextBody"/>
         <w:numPr>
           <w:ilvl w:val="2"/>
-          <w:numId w:val="8"/>
+          <w:numId w:val="7"/>
         </w:numPr>
         <w:rPr>
           <w:b/>
@@ -4572,7 +4609,7 @@
         <w:pStyle w:val="TextBody"/>
         <w:numPr>
           <w:ilvl w:val="1"/>
-          <w:numId w:val="8"/>
+          <w:numId w:val="7"/>
         </w:numPr>
         <w:rPr>
           <w:b/>
@@ -4592,7 +4629,7 @@
         <w:pStyle w:val="TextBody"/>
         <w:numPr>
           <w:ilvl w:val="2"/>
-          <w:numId w:val="8"/>
+          <w:numId w:val="7"/>
         </w:numPr>
         <w:rPr>
           <w:b/>
@@ -4612,7 +4649,7 @@
         <w:pStyle w:val="TextBody"/>
         <w:numPr>
           <w:ilvl w:val="2"/>
-          <w:numId w:val="8"/>
+          <w:numId w:val="7"/>
         </w:numPr>
         <w:rPr>
           <w:b/>
@@ -4632,7 +4669,7 @@
         <w:pStyle w:val="TextBody"/>
         <w:numPr>
           <w:ilvl w:val="0"/>
-          <w:numId w:val="8"/>
+          <w:numId w:val="7"/>
         </w:numPr>
         <w:rPr>
           <w:b/>
@@ -4685,7 +4722,7 @@
           <wp:inline distT="0" distB="0" distL="0" distR="0">
             <wp:extent cx="5143500" cy="3628390"/>
             <wp:effectExtent l="0" t="0" r="0" b="0"/>
-            <wp:docPr id="5" name="Image4" descr=""/>
+            <wp:docPr id="6" name="Image4" descr=""/>
             <wp:cNvGraphicFramePr>
               <a:graphicFrameLocks xmlns:a="http://schemas.openxmlformats.org/drawingml/2006/main" noChangeAspect="1"/>
             </wp:cNvGraphicFramePr>
@@ -4693,14 +4730,14 @@
               <a:graphicData uri="http://schemas.openxmlformats.org/drawingml/2006/picture">
                 <pic:pic xmlns:pic="http://schemas.openxmlformats.org/drawingml/2006/picture">
                   <pic:nvPicPr>
-                    <pic:cNvPr id="5" name="Image4" descr=""/>
+                    <pic:cNvPr id="6" name="Image4" descr=""/>
                     <pic:cNvPicPr>
                       <a:picLocks noChangeAspect="1" noChangeArrowheads="1"/>
                     </pic:cNvPicPr>
                   </pic:nvPicPr>
                   <pic:blipFill>
                     <a:blip r:embed="rId9"/>
-                    <a:srcRect l="20923" t="11571" r="28092" b="42044"/>
+                    <a:srcRect l="20926" t="11571" r="28099" b="42049"/>
                     <a:stretch>
                       <a:fillRect/>
                     </a:stretch>
@@ -4916,7 +4953,7 @@
           <wp:inline distT="0" distB="0" distL="0" distR="0">
             <wp:extent cx="5593715" cy="2975610"/>
             <wp:effectExtent l="0" t="0" r="0" b="0"/>
-            <wp:docPr id="6" name="Image5" descr=""/>
+            <wp:docPr id="7" name="Image5" descr=""/>
             <wp:cNvGraphicFramePr>
               <a:graphicFrameLocks xmlns:a="http://schemas.openxmlformats.org/drawingml/2006/main" noChangeAspect="1"/>
             </wp:cNvGraphicFramePr>
@@ -4924,14 +4961,14 @@
               <a:graphicData uri="http://schemas.openxmlformats.org/drawingml/2006/picture">
                 <pic:pic xmlns:pic="http://schemas.openxmlformats.org/drawingml/2006/picture">
                   <pic:nvPicPr>
-                    <pic:cNvPr id="6" name="Image5" descr=""/>
+                    <pic:cNvPr id="7" name="Image5" descr=""/>
                     <pic:cNvPicPr>
                       <a:picLocks noChangeAspect="1" noChangeArrowheads="1"/>
                     </pic:cNvPicPr>
                   </pic:nvPicPr>
                   <pic:blipFill>
                     <a:blip r:embed="rId10"/>
-                    <a:srcRect l="20138" t="11196" r="11051" b="41600"/>
+                    <a:srcRect l="20145" t="11196" r="11051" b="41600"/>
                     <a:stretch>
                       <a:fillRect/>
                     </a:stretch>
@@ -5050,7 +5087,7 @@
           <wp:inline distT="0" distB="0" distL="0" distR="0">
             <wp:extent cx="5243195" cy="3773170"/>
             <wp:effectExtent l="0" t="0" r="0" b="0"/>
-            <wp:docPr id="7" name="Image6" descr=""/>
+            <wp:docPr id="8" name="Image6" descr=""/>
             <wp:cNvGraphicFramePr>
               <a:graphicFrameLocks xmlns:a="http://schemas.openxmlformats.org/drawingml/2006/main" noChangeAspect="1"/>
             </wp:cNvGraphicFramePr>
@@ -5058,14 +5095,14 @@
               <a:graphicData uri="http://schemas.openxmlformats.org/drawingml/2006/picture">
                 <pic:pic xmlns:pic="http://schemas.openxmlformats.org/drawingml/2006/picture">
                   <pic:nvPicPr>
-                    <pic:cNvPr id="7" name="Image6" descr=""/>
+                    <pic:cNvPr id="8" name="Image6" descr=""/>
                     <pic:cNvPicPr>
                       <a:picLocks noChangeAspect="1" noChangeArrowheads="1"/>
                     </pic:cNvPicPr>
                   </pic:nvPicPr>
                   <pic:blipFill>
                     <a:blip r:embed="rId11"/>
-                    <a:srcRect l="12779" t="10355" r="36110" b="42197"/>
+                    <a:srcRect l="12779" t="10355" r="36114" b="42197"/>
                     <a:stretch>
                       <a:fillRect/>
                     </a:stretch>
@@ -5128,7 +5165,7 @@
         <w:pStyle w:val="TextBody"/>
         <w:numPr>
           <w:ilvl w:val="0"/>
-          <w:numId w:val="9"/>
+          <w:numId w:val="8"/>
         </w:numPr>
         <w:rPr/>
       </w:pPr>
@@ -5154,7 +5191,7 @@
         <w:pStyle w:val="TextBody"/>
         <w:numPr>
           <w:ilvl w:val="0"/>
-          <w:numId w:val="9"/>
+          <w:numId w:val="8"/>
         </w:numPr>
         <w:rPr/>
       </w:pPr>
@@ -5185,7 +5222,7 @@
         <w:pStyle w:val="TextBody"/>
         <w:numPr>
           <w:ilvl w:val="0"/>
-          <w:numId w:val="9"/>
+          <w:numId w:val="8"/>
         </w:numPr>
         <w:rPr>
           <w:b w:val="false"/>
@@ -5226,7 +5263,7 @@
         <w:pStyle w:val="TextBody"/>
         <w:numPr>
           <w:ilvl w:val="0"/>
-          <w:numId w:val="9"/>
+          <w:numId w:val="8"/>
         </w:numPr>
         <w:rPr>
           <w:b/>
@@ -5253,7 +5290,7 @@
         <w:pStyle w:val="TextBody"/>
         <w:numPr>
           <w:ilvl w:val="0"/>
-          <w:numId w:val="9"/>
+          <w:numId w:val="8"/>
         </w:numPr>
         <w:rPr>
           <w:b/>
@@ -5298,7 +5335,7 @@
           <wp:inline distT="0" distB="0" distL="0" distR="0">
             <wp:extent cx="5440680" cy="3171825"/>
             <wp:effectExtent l="0" t="0" r="0" b="0"/>
-            <wp:docPr id="8" name="Image7" descr=""/>
+            <wp:docPr id="9" name="Image7" descr=""/>
             <wp:cNvGraphicFramePr>
               <a:graphicFrameLocks xmlns:a="http://schemas.openxmlformats.org/drawingml/2006/main" noChangeAspect="1"/>
             </wp:cNvGraphicFramePr>
@@ -5306,7 +5343,7 @@
               <a:graphicData uri="http://schemas.openxmlformats.org/drawingml/2006/picture">
                 <pic:pic xmlns:pic="http://schemas.openxmlformats.org/drawingml/2006/picture">
                   <pic:nvPicPr>
-                    <pic:cNvPr id="8" name="Image7" descr=""/>
+                    <pic:cNvPr id="9" name="Image7" descr=""/>
                     <pic:cNvPicPr>
                       <a:picLocks noChangeAspect="1" noChangeArrowheads="1"/>
                     </pic:cNvPicPr>
@@ -5597,7 +5634,7 @@
           <wp:inline distT="0" distB="0" distL="0" distR="0">
             <wp:extent cx="4763135" cy="3418205"/>
             <wp:effectExtent l="0" t="0" r="0" b="0"/>
-            <wp:docPr id="9" name="Image8" descr=""/>
+            <wp:docPr id="10" name="Image8" descr=""/>
             <wp:cNvGraphicFramePr>
               <a:graphicFrameLocks xmlns:a="http://schemas.openxmlformats.org/drawingml/2006/main" noChangeAspect="1"/>
             </wp:cNvGraphicFramePr>
@@ -5605,7 +5642,7 @@
               <a:graphicData uri="http://schemas.openxmlformats.org/drawingml/2006/picture">
                 <pic:pic xmlns:pic="http://schemas.openxmlformats.org/drawingml/2006/picture">
                   <pic:nvPicPr>
-                    <pic:cNvPr id="9" name="Image8" descr=""/>
+                    <pic:cNvPr id="10" name="Image8" descr=""/>
                     <pic:cNvPicPr>
                       <a:picLocks noChangeAspect="1" noChangeArrowheads="1"/>
                     </pic:cNvPicPr>
@@ -5706,7 +5743,7 @@
           <wp:inline distT="0" distB="0" distL="0" distR="0">
             <wp:extent cx="5745480" cy="3331845"/>
             <wp:effectExtent l="0" t="0" r="0" b="0"/>
-            <wp:docPr id="10" name="Image9" descr=""/>
+            <wp:docPr id="11" name="Image9" descr=""/>
             <wp:cNvGraphicFramePr>
               <a:graphicFrameLocks xmlns:a="http://schemas.openxmlformats.org/drawingml/2006/main" noChangeAspect="1"/>
             </wp:cNvGraphicFramePr>
@@ -5714,7 +5751,7 @@
               <a:graphicData uri="http://schemas.openxmlformats.org/drawingml/2006/picture">
                 <pic:pic xmlns:pic="http://schemas.openxmlformats.org/drawingml/2006/picture">
                   <pic:nvPicPr>
-                    <pic:cNvPr id="10" name="Image9" descr=""/>
+                    <pic:cNvPr id="11" name="Image9" descr=""/>
                     <pic:cNvPicPr>
                       <a:picLocks noChangeAspect="1" noChangeArrowheads="1"/>
                     </pic:cNvPicPr>
@@ -6746,7 +6783,7 @@
           <wp:inline distT="0" distB="0" distL="0" distR="0">
             <wp:extent cx="5460365" cy="2927985"/>
             <wp:effectExtent l="0" t="0" r="0" b="0"/>
-            <wp:docPr id="11" name="Image10" descr=""/>
+            <wp:docPr id="12" name="Image10" descr=""/>
             <wp:cNvGraphicFramePr>
               <a:graphicFrameLocks xmlns:a="http://schemas.openxmlformats.org/drawingml/2006/main" noChangeAspect="1"/>
             </wp:cNvGraphicFramePr>
@@ -6754,14 +6791,14 @@
               <a:graphicData uri="http://schemas.openxmlformats.org/drawingml/2006/picture">
                 <pic:pic xmlns:pic="http://schemas.openxmlformats.org/drawingml/2006/picture">
                   <pic:nvPicPr>
-                    <pic:cNvPr id="11" name="Image10" descr=""/>
+                    <pic:cNvPr id="12" name="Image10" descr=""/>
                     <pic:cNvPicPr>
                       <a:picLocks noChangeAspect="1" noChangeArrowheads="1"/>
                     </pic:cNvPicPr>
                   </pic:nvPicPr>
                   <pic:blipFill>
                     <a:blip r:embed="rId15"/>
-                    <a:srcRect l="4438" t="23558" r="14445" b="20345"/>
+                    <a:srcRect l="4438" t="23567" r="14445" b="20345"/>
                     <a:stretch>
                       <a:fillRect/>
                     </a:stretch>
@@ -6931,7 +6968,7 @@
       </w:pPr>
       <w:r>
         <w:drawing>
-          <wp:anchor behindDoc="0" distT="0" distB="0" distL="0" distR="0" simplePos="0" locked="0" layoutInCell="0" allowOverlap="1" relativeHeight="12">
+          <wp:anchor behindDoc="0" distT="0" distB="0" distL="0" distR="0" simplePos="0" locked="0" layoutInCell="0" allowOverlap="1" relativeHeight="3">
             <wp:simplePos x="0" y="0"/>
             <wp:positionH relativeFrom="column">
               <wp:align>center</wp:align>
@@ -6942,7 +6979,7 @@
             <wp:extent cx="5144135" cy="2480310"/>
             <wp:effectExtent l="0" t="0" r="0" b="0"/>
             <wp:wrapSquare wrapText="largest"/>
-            <wp:docPr id="12" name="Image11" descr=""/>
+            <wp:docPr id="13" name="Image11" descr=""/>
             <wp:cNvGraphicFramePr>
               <a:graphicFrameLocks xmlns:a="http://schemas.openxmlformats.org/drawingml/2006/main" noChangeAspect="1"/>
             </wp:cNvGraphicFramePr>
@@ -6950,14 +6987,14 @@
               <a:graphicData uri="http://schemas.openxmlformats.org/drawingml/2006/picture">
                 <pic:pic xmlns:pic="http://schemas.openxmlformats.org/drawingml/2006/picture">
                   <pic:nvPicPr>
-                    <pic:cNvPr id="12" name="Image11" descr=""/>
+                    <pic:cNvPr id="13" name="Image11" descr=""/>
                     <pic:cNvPicPr>
                       <a:picLocks noChangeAspect="1" noChangeArrowheads="1"/>
                     </pic:cNvPicPr>
                   </pic:nvPicPr>
                   <pic:blipFill>
                     <a:blip r:embed="rId16"/>
-                    <a:srcRect l="12779" t="12625" r="40691" b="58432"/>
+                    <a:srcRect l="12779" t="12625" r="40691" b="58441"/>
                     <a:stretch>
                       <a:fillRect/>
                     </a:stretch>
@@ -7528,12 +7565,10 @@
     </w:pPr>
     <w:r>
       <w:rPr/>
-    </w:r>
-    <w:r>
       <mc:AlternateContent>
         <mc:Choice Requires="wps">
           <w:drawing>
-            <wp:anchor behindDoc="0" distT="0" distB="0" distL="0" distR="0" simplePos="0" locked="0" layoutInCell="1" allowOverlap="1" relativeHeight="0">
+            <wp:anchor behindDoc="1" distT="0" distB="0" distL="0" distR="0" simplePos="0" locked="0" layoutInCell="0" allowOverlap="1" relativeHeight="2">
               <wp:simplePos x="0" y="0"/>
               <wp:positionH relativeFrom="margin">
                 <wp:align>right</wp:align>
@@ -7548,25 +7583,31 @@
               <a:graphic xmlns:a="http://schemas.openxmlformats.org/drawingml/2006/main">
                 <a:graphicData uri="http://schemas.microsoft.com/office/word/2010/wordprocessingShape">
                   <wps:wsp>
-                    <wps:cNvSpPr txBox="1"/>
+                    <wps:cNvSpPr/>
                     <wps:spPr>
                       <a:xfrm>
                         <a:off x="0" y="0"/>
-                        <a:ext cx="14605" cy="14605"/>
+                        <a:ext cx="14760" cy="14760"/>
                       </a:xfrm>
-                      <a:prstGeom prst="rect"/>
-                      <a:solidFill>
-                        <a:srgbClr val="FFFFFF">
-                          <a:alpha val="0"/>
-                        </a:srgbClr>
-                      </a:solidFill>
+                      <a:prstGeom prst="rect">
+                        <a:avLst/>
+                      </a:prstGeom>
+                      <a:noFill/>
+                      <a:ln w="0">
+                        <a:noFill/>
+                      </a:ln>
                     </wps:spPr>
+                    <wps:style>
+                      <a:lnRef idx="0"/>
+                      <a:fillRef idx="0"/>
+                      <a:effectRef idx="0"/>
+                      <a:fontRef idx="minor"/>
+                    </wps:style>
                     <wps:txbx>
                       <w:txbxContent>
                         <w:p>
                           <w:pPr>
                             <w:pStyle w:val="Footer"/>
-                            <w:pBdr/>
                             <w:rPr>
                               <w:rStyle w:val="Pagenumber"/>
                             </w:rPr>
@@ -7604,7 +7645,7 @@
                         </w:p>
                       </w:txbxContent>
                     </wps:txbx>
-                    <wps:bodyPr anchor="t" lIns="0" tIns="0" rIns="0" bIns="0">
+                    <wps:bodyPr lIns="0" rIns="0" tIns="0" bIns="0" anchor="t">
                       <a:spAutoFit/>
                     </wps:bodyPr>
                   </wps:wsp>
@@ -7615,14 +7656,14 @@
         </mc:Choice>
         <mc:Fallback>
           <w:pict>
-            <v:rect fillcolor="#FFFFFF" style="position:absolute;rotation:-0;width:1.15pt;height:1.15pt;mso-wrap-distance-left:0pt;mso-wrap-distance-right:0pt;mso-wrap-distance-top:0pt;mso-wrap-distance-bottom:0pt;margin-top:0.05pt;mso-position-vertical-relative:text;margin-left:0pt;mso-position-horizontal:right;mso-position-horizontal-relative:margin">
-              <v:fill opacity="0f"/>
-              <v:textbox inset="0in,0in,0in,0in">
+            <v:rect id="shape_0" ID="Frame1" path="m0,0l-2147483645,0l-2147483645,-2147483646l0,-2147483646xe" fillcolor="white" stroked="f" o:allowincell="f" style="position:absolute;margin-left:0pt;margin-top:0.05pt;width:1.1pt;height:1.1pt;mso-wrap-style:square;v-text-anchor:top;mso-position-horizontal:right;mso-position-horizontal-relative:margin">
+              <v:fill o:detectmouseclick="t" type="solid" color2="black" opacity="0"/>
+              <v:stroke color="#3465a4" joinstyle="round" endcap="flat"/>
+              <v:textbox>
                 <w:txbxContent>
                   <w:p>
                     <w:pPr>
                       <w:pStyle w:val="Footer"/>
-                      <w:pBdr/>
                       <w:rPr>
                         <w:rStyle w:val="Pagenumber"/>
                       </w:rPr>
@@ -7753,11 +7794,7 @@
           </w:pPr>
           <w:r>
             <w:rPr/>
-            <w:t>Group Without a Name,</w:t>
-          </w:r>
-          <w:r>
-            <w:rPr/>
-            <w:t xml:space="preserve"> </w:t>
+            <w:t xml:space="preserve">Group Without a Name, </w:t>
           </w:r>
           <w:r>
             <w:rPr/>
@@ -7819,7 +7856,7 @@
             <w:rPr>
               <w:rStyle w:val="Pagenumber"/>
             </w:rPr>
-            <w:t>18</w:t>
+            <w:t>19</w:t>
           </w:r>
           <w:r>
             <w:rPr>
@@ -8039,11 +8076,11 @@
           </w:r>
           <w:r>
             <w:rPr/>
-            <w:t xml:space="preserve">Version:           </w:t>
+            <w:t xml:space="preserve">Version:          </w:t>
           </w:r>
           <w:r>
             <w:rPr/>
-            <w:t>1.0.1</w:t>
+            <w:t>2</w:t>
           </w:r>
         </w:p>
       </w:tc>
@@ -8110,11 +8147,15 @@
           </w:r>
           <w:r>
             <w:rPr/>
-            <w:t xml:space="preserve">Date:  </w:t>
+            <w:t>Date:  11/</w:t>
           </w:r>
           <w:r>
             <w:rPr/>
-            <w:t>11/11/2023</w:t>
+            <w:t>30</w:t>
+          </w:r>
+          <w:r>
+            <w:rPr/>
+            <w:t>/2023</w:t>
           </w:r>
         </w:p>
       </w:tc>
@@ -9235,143 +9276,6 @@
       </w:rPr>
     </w:lvl>
   </w:abstractNum>
-  <w:abstractNum w:abstractNumId="9">
-    <w:lvl w:ilvl="0">
-      <w:start w:val="1"/>
-      <w:numFmt w:val="bullet"/>
-      <w:lvlText w:val=""/>
-      <w:lvlJc w:val="left"/>
-      <w:pPr>
-        <w:tabs>
-          <w:tab w:val="num" w:pos="1440"/>
-        </w:tabs>
-        <w:ind w:left="1440" w:hanging="360"/>
-      </w:pPr>
-      <w:rPr>
-        <w:rFonts w:ascii="Symbol" w:hAnsi="Symbol" w:cs="Symbol" w:hint="default"/>
-      </w:rPr>
-    </w:lvl>
-    <w:lvl w:ilvl="1">
-      <w:start w:val="1"/>
-      <w:numFmt w:val="bullet"/>
-      <w:lvlText w:val="◦"/>
-      <w:lvlJc w:val="left"/>
-      <w:pPr>
-        <w:tabs>
-          <w:tab w:val="num" w:pos="1800"/>
-        </w:tabs>
-        <w:ind w:left="1800" w:hanging="360"/>
-      </w:pPr>
-      <w:rPr>
-        <w:rFonts w:ascii="OpenSymbol" w:hAnsi="OpenSymbol" w:cs="OpenSymbol" w:hint="default"/>
-      </w:rPr>
-    </w:lvl>
-    <w:lvl w:ilvl="2">
-      <w:start w:val="1"/>
-      <w:numFmt w:val="bullet"/>
-      <w:lvlText w:val="▪"/>
-      <w:lvlJc w:val="left"/>
-      <w:pPr>
-        <w:tabs>
-          <w:tab w:val="num" w:pos="2160"/>
-        </w:tabs>
-        <w:ind w:left="2160" w:hanging="360"/>
-      </w:pPr>
-      <w:rPr>
-        <w:rFonts w:ascii="OpenSymbol" w:hAnsi="OpenSymbol" w:cs="OpenSymbol" w:hint="default"/>
-      </w:rPr>
-    </w:lvl>
-    <w:lvl w:ilvl="3">
-      <w:start w:val="1"/>
-      <w:numFmt w:val="bullet"/>
-      <w:lvlText w:val=""/>
-      <w:lvlJc w:val="left"/>
-      <w:pPr>
-        <w:tabs>
-          <w:tab w:val="num" w:pos="2520"/>
-        </w:tabs>
-        <w:ind w:left="2520" w:hanging="360"/>
-      </w:pPr>
-      <w:rPr>
-        <w:rFonts w:ascii="Symbol" w:hAnsi="Symbol" w:cs="Symbol" w:hint="default"/>
-      </w:rPr>
-    </w:lvl>
-    <w:lvl w:ilvl="4">
-      <w:start w:val="1"/>
-      <w:numFmt w:val="bullet"/>
-      <w:lvlText w:val="◦"/>
-      <w:lvlJc w:val="left"/>
-      <w:pPr>
-        <w:tabs>
-          <w:tab w:val="num" w:pos="2880"/>
-        </w:tabs>
-        <w:ind w:left="2880" w:hanging="360"/>
-      </w:pPr>
-      <w:rPr>
-        <w:rFonts w:ascii="OpenSymbol" w:hAnsi="OpenSymbol" w:cs="OpenSymbol" w:hint="default"/>
-      </w:rPr>
-    </w:lvl>
-    <w:lvl w:ilvl="5">
-      <w:start w:val="1"/>
-      <w:numFmt w:val="bullet"/>
-      <w:lvlText w:val="▪"/>
-      <w:lvlJc w:val="left"/>
-      <w:pPr>
-        <w:tabs>
-          <w:tab w:val="num" w:pos="3240"/>
-        </w:tabs>
-        <w:ind w:left="3240" w:hanging="360"/>
-      </w:pPr>
-      <w:rPr>
-        <w:rFonts w:ascii="OpenSymbol" w:hAnsi="OpenSymbol" w:cs="OpenSymbol" w:hint="default"/>
-      </w:rPr>
-    </w:lvl>
-    <w:lvl w:ilvl="6">
-      <w:start w:val="1"/>
-      <w:numFmt w:val="bullet"/>
-      <w:lvlText w:val=""/>
-      <w:lvlJc w:val="left"/>
-      <w:pPr>
-        <w:tabs>
-          <w:tab w:val="num" w:pos="3600"/>
-        </w:tabs>
-        <w:ind w:left="3600" w:hanging="360"/>
-      </w:pPr>
-      <w:rPr>
-        <w:rFonts w:ascii="Symbol" w:hAnsi="Symbol" w:cs="Symbol" w:hint="default"/>
-      </w:rPr>
-    </w:lvl>
-    <w:lvl w:ilvl="7">
-      <w:start w:val="1"/>
-      <w:numFmt w:val="bullet"/>
-      <w:lvlText w:val="◦"/>
-      <w:lvlJc w:val="left"/>
-      <w:pPr>
-        <w:tabs>
-          <w:tab w:val="num" w:pos="3960"/>
-        </w:tabs>
-        <w:ind w:left="3960" w:hanging="360"/>
-      </w:pPr>
-      <w:rPr>
-        <w:rFonts w:ascii="OpenSymbol" w:hAnsi="OpenSymbol" w:cs="OpenSymbol" w:hint="default"/>
-      </w:rPr>
-    </w:lvl>
-    <w:lvl w:ilvl="8">
-      <w:start w:val="1"/>
-      <w:numFmt w:val="bullet"/>
-      <w:lvlText w:val="▪"/>
-      <w:lvlJc w:val="left"/>
-      <w:pPr>
-        <w:tabs>
-          <w:tab w:val="num" w:pos="4320"/>
-        </w:tabs>
-        <w:ind w:left="4320" w:hanging="360"/>
-      </w:pPr>
-      <w:rPr>
-        <w:rFonts w:ascii="OpenSymbol" w:hAnsi="OpenSymbol" w:cs="OpenSymbol" w:hint="default"/>
-      </w:rPr>
-    </w:lvl>
-  </w:abstractNum>
   <w:num w:numId="1">
     <w:abstractNumId w:val="1"/>
   </w:num>
@@ -9395,9 +9299,6 @@
   </w:num>
   <w:num w:numId="8">
     <w:abstractNumId w:val="8"/>
-  </w:num>
-  <w:num w:numId="9">
-    <w:abstractNumId w:val="9"/>
   </w:num>
 </w:numbering>
 </file>
@@ -9800,6 +9701,7 @@
     <w:qFormat/>
     <w:pPr>
       <w:widowControl w:val="false"/>
+      <w:suppressAutoHyphens w:val="true"/>
       <w:bidi w:val="0"/>
       <w:spacing w:lineRule="atLeast" w:line="240" w:before="0" w:after="0"/>
       <w:jc w:val="left"/>

</xml_diff>